<commit_message>
Refined prototype FlyerCreator classes and added new BasicFlyerTemplate and DatabaseMaintainer classes.  Updated Server Side Design Document
</commit_message>
<xml_diff>
--- a/Project Documentation/Capstone Documents/Hagerman_Kendrick_Software_Requirements_Specification.docx
+++ b/Project Documentation/Capstone Documents/Hagerman_Kendrick_Software_Requirements_Specification.docx
@@ -1,6 +1,6 @@
 
 <file path=word/document.xml><?xml version="1.0" encoding="utf-8"?>
-<w:document xmlns:wpc="http://schemas.microsoft.com/office/word/2010/wordprocessingCanvas" xmlns:cx="http://schemas.microsoft.com/office/drawing/2014/chartex" xmlns:cx1="http://schemas.microsoft.com/office/drawing/2015/9/8/chartex" xmlns:cx2="http://schemas.microsoft.com/office/drawing/2015/10/21/chartex" xmlns:cx3="http://schemas.microsoft.com/office/drawing/2016/5/9/chartex" xmlns:cx4="http://schemas.microsoft.com/office/drawing/2016/5/10/chartex" xmlns:cx5="http://schemas.microsoft.com/office/drawing/2016/5/11/chartex" xmlns:mc="http://schemas.openxmlformats.org/markup-compatibility/2006" xmlns:o="urn:schemas-microsoft-com:office:office" xmlns:r="http://schemas.openxmlformats.org/officeDocument/2006/relationships" xmlns:m="http://schemas.openxmlformats.org/officeDocument/2006/math" xmlns:v="urn:schemas-microsoft-com:vml" xmlns:wp14="http://schemas.microsoft.com/office/word/2010/wordprocessingDrawing" xmlns:wp="http://schemas.openxmlformats.org/drawingml/2006/wordprocessingDrawing" xmlns:w10="urn:schemas-microsoft-com:office:word" xmlns:w="http://schemas.openxmlformats.org/wordprocessingml/2006/main" xmlns:w14="http://schemas.microsoft.com/office/word/2010/wordml" xmlns:w15="http://schemas.microsoft.com/office/word/2012/wordml" xmlns:w16se="http://schemas.microsoft.com/office/word/2015/wordml/symex" xmlns:wpg="http://schemas.microsoft.com/office/word/2010/wordprocessingGroup" xmlns:wpi="http://schemas.microsoft.com/office/word/2010/wordprocessingInk" xmlns:wne="http://schemas.microsoft.com/office/word/2006/wordml" xmlns:wps="http://schemas.microsoft.com/office/word/2010/wordprocessingShape" mc:Ignorable="w14 w15 w16se wp14">
+<w:document xmlns:wpc="http://schemas.microsoft.com/office/word/2010/wordprocessingCanvas" xmlns:cx="http://schemas.microsoft.com/office/drawing/2014/chartex" xmlns:cx1="http://schemas.microsoft.com/office/drawing/2015/9/8/chartex" xmlns:cx2="http://schemas.microsoft.com/office/drawing/2015/10/21/chartex" xmlns:cx3="http://schemas.microsoft.com/office/drawing/2016/5/9/chartex" xmlns:cx4="http://schemas.microsoft.com/office/drawing/2016/5/10/chartex" xmlns:cx5="http://schemas.microsoft.com/office/drawing/2016/5/11/chartex" xmlns:cx6="http://schemas.microsoft.com/office/drawing/2016/5/12/chartex" xmlns:cx7="http://schemas.microsoft.com/office/drawing/2016/5/13/chartex" xmlns:cx8="http://schemas.microsoft.com/office/drawing/2016/5/14/chartex" xmlns:mc="http://schemas.openxmlformats.org/markup-compatibility/2006" xmlns:o="urn:schemas-microsoft-com:office:office" xmlns:r="http://schemas.openxmlformats.org/officeDocument/2006/relationships" xmlns:m="http://schemas.openxmlformats.org/officeDocument/2006/math" xmlns:v="urn:schemas-microsoft-com:vml" xmlns:wp14="http://schemas.microsoft.com/office/word/2010/wordprocessingDrawing" xmlns:wp="http://schemas.openxmlformats.org/drawingml/2006/wordprocessingDrawing" xmlns:w10="urn:schemas-microsoft-com:office:word" xmlns:w="http://schemas.openxmlformats.org/wordprocessingml/2006/main" xmlns:w14="http://schemas.microsoft.com/office/word/2010/wordml" xmlns:w15="http://schemas.microsoft.com/office/word/2012/wordml" xmlns:w16se="http://schemas.microsoft.com/office/word/2015/wordml/symex" xmlns:wpg="http://schemas.microsoft.com/office/word/2010/wordprocessingGroup" xmlns:wpi="http://schemas.microsoft.com/office/word/2010/wordprocessingInk" xmlns:wne="http://schemas.microsoft.com/office/word/2006/wordml" xmlns:wps="http://schemas.microsoft.com/office/word/2010/wordprocessingShape" mc:Ignorable="w14 w15 w16se wp14">
   <w:body>
     <w:p>
       <w:pPr>
@@ -192,8 +192,17 @@
           <w:sz w:val="56"/>
           <w:szCs w:val="48"/>
         </w:rPr>
-        <w:t>Food Giant Sales Flyer Generator</w:t>
-      </w:r>
+        <w:t xml:space="preserve">Food Giant Sales Flyer </w:t>
+      </w:r>
+      <w:bookmarkStart w:id="0" w:name="_Hlk478214193"/>
+      <w:r>
+        <w:rPr>
+          <w:sz w:val="56"/>
+          <w:szCs w:val="48"/>
+        </w:rPr>
+        <w:t>Generator</w:t>
+      </w:r>
+      <w:bookmarkEnd w:id="0"/>
     </w:p>
     <w:p/>
     <w:p/>
@@ -477,7 +486,18 @@
               <w:pStyle w:val="Heading1"/>
               <w:jc w:val="center"/>
               <w:outlineLvl w:val="0"/>
+              <w:rPr>
+                <w:sz w:val="24"/>
+                <w:szCs w:val="24"/>
+              </w:rPr>
             </w:pPr>
+            <w:r>
+              <w:rPr>
+                <w:sz w:val="24"/>
+                <w:szCs w:val="24"/>
+              </w:rPr>
+              <w:t>3</w:t>
+            </w:r>
           </w:p>
         </w:tc>
         <w:tc>
@@ -490,7 +510,18 @@
               <w:jc w:val="center"/>
               <w:outlineLvl w:val="0"/>
               <w:cnfStyle w:val="000000100000" w:firstRow="0" w:lastRow="0" w:firstColumn="0" w:lastColumn="0" w:oddVBand="0" w:evenVBand="0" w:oddHBand="1" w:evenHBand="0" w:firstRowFirstColumn="0" w:firstRowLastColumn="0" w:lastRowFirstColumn="0" w:lastRowLastColumn="0"/>
+              <w:rPr>
+                <w:sz w:val="24"/>
+                <w:szCs w:val="24"/>
+              </w:rPr>
             </w:pPr>
+            <w:r>
+              <w:rPr>
+                <w:sz w:val="24"/>
+                <w:szCs w:val="24"/>
+              </w:rPr>
+              <w:t>03/15/2017</w:t>
+            </w:r>
           </w:p>
         </w:tc>
         <w:tc>
@@ -502,7 +533,105 @@
               <w:pStyle w:val="Heading1"/>
               <w:outlineLvl w:val="0"/>
               <w:cnfStyle w:val="000000100000" w:firstRow="0" w:lastRow="0" w:firstColumn="0" w:lastColumn="0" w:oddVBand="0" w:evenVBand="0" w:oddHBand="1" w:evenHBand="0" w:firstRowFirstColumn="0" w:firstRowLastColumn="0" w:lastRowFirstColumn="0" w:lastRowLastColumn="0"/>
+              <w:rPr>
+                <w:sz w:val="24"/>
+                <w:szCs w:val="24"/>
+              </w:rPr>
             </w:pPr>
+            <w:r>
+              <w:rPr>
+                <w:sz w:val="24"/>
+                <w:szCs w:val="24"/>
+              </w:rPr>
+              <w:t>Fixed Layout and Grammatical issues</w:t>
+            </w:r>
+          </w:p>
+        </w:tc>
+      </w:tr>
+      <w:tr>
+        <w:tc>
+          <w:tcPr>
+            <w:cnfStyle w:val="001000000000" w:firstRow="0" w:lastRow="0" w:firstColumn="1" w:lastColumn="0" w:oddVBand="0" w:evenVBand="0" w:oddHBand="0" w:evenHBand="0" w:firstRowFirstColumn="0" w:firstRowLastColumn="0" w:lastRowFirstColumn="0" w:lastRowLastColumn="0"/>
+            <w:tcW w:w="1615" w:type="dxa"/>
+          </w:tcPr>
+          <w:p>
+            <w:pPr>
+              <w:pStyle w:val="Heading1"/>
+              <w:jc w:val="center"/>
+              <w:outlineLvl w:val="0"/>
+              <w:rPr>
+                <w:sz w:val="24"/>
+                <w:szCs w:val="24"/>
+              </w:rPr>
+            </w:pPr>
+            <w:r>
+              <w:rPr>
+                <w:sz w:val="24"/>
+                <w:szCs w:val="24"/>
+              </w:rPr>
+              <w:t>4</w:t>
+            </w:r>
+          </w:p>
+        </w:tc>
+        <w:tc>
+          <w:tcPr>
+            <w:tcW w:w="1800" w:type="dxa"/>
+          </w:tcPr>
+          <w:p>
+            <w:pPr>
+              <w:pStyle w:val="Heading1"/>
+              <w:jc w:val="center"/>
+              <w:outlineLvl w:val="0"/>
+              <w:cnfStyle w:val="000000000000" w:firstRow="0" w:lastRow="0" w:firstColumn="0" w:lastColumn="0" w:oddVBand="0" w:evenVBand="0" w:oddHBand="0" w:evenHBand="0" w:firstRowFirstColumn="0" w:firstRowLastColumn="0" w:lastRowFirstColumn="0" w:lastRowLastColumn="0"/>
+              <w:rPr>
+                <w:sz w:val="24"/>
+                <w:szCs w:val="24"/>
+              </w:rPr>
+            </w:pPr>
+            <w:r>
+              <w:rPr>
+                <w:sz w:val="24"/>
+                <w:szCs w:val="24"/>
+              </w:rPr>
+              <w:t>03/25/2017</w:t>
+            </w:r>
+          </w:p>
+        </w:tc>
+        <w:tc>
+          <w:tcPr>
+            <w:tcW w:w="6840" w:type="dxa"/>
+          </w:tcPr>
+          <w:p>
+            <w:pPr>
+              <w:pStyle w:val="Heading1"/>
+              <w:outlineLvl w:val="0"/>
+              <w:cnfStyle w:val="000000000000" w:firstRow="0" w:lastRow="0" w:firstColumn="0" w:lastColumn="0" w:oddVBand="0" w:evenVBand="0" w:oddHBand="0" w:evenHBand="0" w:firstRowFirstColumn="0" w:firstRowLastColumn="0" w:lastRowFirstColumn="0" w:lastRowLastColumn="0"/>
+              <w:rPr>
+                <w:sz w:val="24"/>
+                <w:szCs w:val="24"/>
+              </w:rPr>
+            </w:pPr>
+            <w:r>
+              <w:rPr>
+                <w:sz w:val="24"/>
+                <w:szCs w:val="24"/>
+              </w:rPr>
+              <w:t>Removed ASPX requirement</w:t>
+            </w:r>
+            <w:r>
+              <w:rPr>
+                <w:sz w:val="24"/>
+                <w:szCs w:val="24"/>
+              </w:rPr>
+              <w:t xml:space="preserve"> in section 1.4 with</w:t>
+            </w:r>
+            <w:r>
+              <w:rPr>
+                <w:sz w:val="24"/>
+                <w:szCs w:val="24"/>
+              </w:rPr>
+              <w:t xml:space="preserve"> generic flyer template wording.   Added more details to section 2.2</w:t>
+            </w:r>
           </w:p>
         </w:tc>
       </w:tr>
@@ -528,10 +657,25 @@
     </w:p>
     <w:p>
       <w:r>
-        <w:t>Food Giant requests that they have the ability to generate flyers based on items they currently have in stock</w:t>
+        <w:t xml:space="preserve">Food Giant requests that </w:t>
+      </w:r>
+      <w:r>
+        <w:t>their district and store managers</w:t>
+      </w:r>
+      <w:r>
+        <w:t xml:space="preserve"> have the ability to generate flyers based on items they currently have in stock</w:t>
       </w:r>
       <w:r>
         <w:t xml:space="preserve"> and print these items as a store flyer</w:t>
+      </w:r>
+      <w:r>
+        <w:t>.</w:t>
+      </w:r>
+      <w:r>
+        <w:t xml:space="preserve">  They want the ability to add new items as they get them in stock.</w:t>
+      </w:r>
+      <w:r>
+        <w:t xml:space="preserve">  Also, the district managers want to be able to view all saved flyers</w:t>
       </w:r>
       <w:r>
         <w:t>.</w:t>
@@ -567,28 +711,77 @@
           <w:rFonts w:cs="Arial"/>
           <w:bCs/>
         </w:rPr>
-        <w:t>Implement a</w:t>
-      </w:r>
-      <w:r>
-        <w:rPr>
-          <w:rFonts w:cs="Arial"/>
-          <w:bCs/>
-        </w:rPr>
-        <w:t xml:space="preserve"> program</w:t>
-      </w:r>
-      <w:r>
-        <w:rPr>
-          <w:rFonts w:cs="Arial"/>
-          <w:bCs/>
-        </w:rPr>
-        <w:t xml:space="preserve"> as a GUI</w:t>
-      </w:r>
-      <w:r>
-        <w:rPr>
-          <w:rFonts w:cs="Arial"/>
-          <w:bCs/>
-        </w:rPr>
-        <w:t xml:space="preserve"> that allows a store manager to select from one or more template types and categorized items created from a database.</w:t>
+        <w:t xml:space="preserve">Allow a district or store manager to connect to a server containing a </w:t>
+      </w:r>
+      <w:r>
+        <w:rPr>
+          <w:rFonts w:cs="Arial"/>
+          <w:bCs/>
+        </w:rPr>
+        <w:t xml:space="preserve">user-driven program </w:t>
+      </w:r>
+      <w:r>
+        <w:rPr>
+          <w:rFonts w:cs="Arial"/>
+          <w:bCs/>
+        </w:rPr>
+        <w:t xml:space="preserve">that will </w:t>
+      </w:r>
+      <w:r>
+        <w:rPr>
+          <w:rFonts w:cs="Arial"/>
+          <w:bCs/>
+        </w:rPr>
+        <w:t xml:space="preserve"> generate a custom Food Giant Flyer by</w:t>
+      </w:r>
+      <w:r>
+        <w:rPr>
+          <w:rFonts w:cs="Arial"/>
+          <w:bCs/>
+        </w:rPr>
+        <w:t xml:space="preserve"> select</w:t>
+      </w:r>
+      <w:r>
+        <w:rPr>
+          <w:rFonts w:cs="Arial"/>
+          <w:bCs/>
+        </w:rPr>
+        <w:t>ing</w:t>
+      </w:r>
+      <w:r>
+        <w:rPr>
+          <w:rFonts w:cs="Arial"/>
+          <w:bCs/>
+        </w:rPr>
+        <w:t xml:space="preserve"> from </w:t>
+      </w:r>
+      <w:r>
+        <w:rPr>
+          <w:rFonts w:cs="Arial"/>
+          <w:bCs/>
+        </w:rPr>
+        <w:t>a</w:t>
+      </w:r>
+      <w:r>
+        <w:rPr>
+          <w:rFonts w:cs="Arial"/>
+          <w:bCs/>
+        </w:rPr>
+        <w:t xml:space="preserve"> template type and </w:t>
+      </w:r>
+      <w:r>
+        <w:rPr>
+          <w:rFonts w:cs="Arial"/>
+          <w:bCs/>
+        </w:rPr>
+        <w:t xml:space="preserve">from the </w:t>
+      </w:r>
+      <w:r>
+        <w:rPr>
+          <w:rFonts w:cs="Arial"/>
+          <w:bCs/>
+        </w:rPr>
+        <w:t>current Food Giant inventory.</w:t>
       </w:r>
     </w:p>
     <w:p>
@@ -601,7 +794,25 @@
     </w:p>
     <w:p>
       <w:r>
-        <w:t xml:space="preserve">Create a client-side login page to allow different user permissions to </w:t>
+        <w:t xml:space="preserve">Create a client-side </w:t>
+      </w:r>
+      <w:r>
+        <w:t>L</w:t>
+      </w:r>
+      <w:r>
+        <w:t xml:space="preserve">ogin </w:t>
+      </w:r>
+      <w:r>
+        <w:t>P</w:t>
+      </w:r>
+      <w:r>
+        <w:t xml:space="preserve">age to allow different user permissions </w:t>
+      </w:r>
+      <w:r>
+        <w:t>for</w:t>
+      </w:r>
+      <w:r>
+        <w:t xml:space="preserve"> </w:t>
       </w:r>
       <w:r>
         <w:t>S</w:t>
@@ -635,13 +846,40 @@
     </w:p>
     <w:p>
       <w:r>
-        <w:t>Login Page should sen</w:t>
+        <w:t xml:space="preserve">The </w:t>
+      </w:r>
+      <w:r>
+        <w:t>Login Page sh</w:t>
+      </w:r>
+      <w:r>
+        <w:t>all</w:t>
+      </w:r>
+      <w:r>
+        <w:t xml:space="preserve"> sen</w:t>
       </w:r>
       <w:r>
         <w:t>d</w:t>
       </w:r>
       <w:r>
-        <w:t xml:space="preserve"> user name to rest of program so their actions can be recorded throughout program.  Important for requirement 1.3.1</w:t>
+        <w:t xml:space="preserve"> </w:t>
+      </w:r>
+      <w:r>
+        <w:t xml:space="preserve">the </w:t>
+      </w:r>
+      <w:r>
+        <w:t>user</w:t>
+      </w:r>
+      <w:r>
+        <w:t>’s</w:t>
+      </w:r>
+      <w:r>
+        <w:t xml:space="preserve"> name to rest of program so their actions can be recorded throughout </w:t>
+      </w:r>
+      <w:r>
+        <w:t xml:space="preserve">the </w:t>
+      </w:r>
+      <w:r>
+        <w:t>program.  Important for requirement 1.3.1</w:t>
       </w:r>
     </w:p>
     <w:p>
@@ -657,7 +895,34 @@
         <w:t xml:space="preserve">Create a </w:t>
       </w:r>
       <w:r>
-        <w:t>Flyer Design Page to allow any manager to select items to populate a store flyer aspx page</w:t>
+        <w:t xml:space="preserve">user-driven </w:t>
+      </w:r>
+      <w:r>
+        <w:t xml:space="preserve">Flyer </w:t>
+      </w:r>
+      <w:r>
+        <w:t>Creator</w:t>
+      </w:r>
+      <w:r>
+        <w:t xml:space="preserve"> </w:t>
+      </w:r>
+      <w:r>
+        <w:t>program</w:t>
+      </w:r>
+      <w:r>
+        <w:t xml:space="preserve"> to allow any manager to select</w:t>
+      </w:r>
+      <w:r>
+        <w:t xml:space="preserve"> from all existing Food Giant </w:t>
+      </w:r>
+      <w:r>
+        <w:t xml:space="preserve">items to populate a store flyer </w:t>
+      </w:r>
+      <w:r>
+        <w:t>template</w:t>
+      </w:r>
+      <w:r>
+        <w:t xml:space="preserve"> page</w:t>
       </w:r>
     </w:p>
     <w:p>
@@ -665,27 +930,35 @@
         <w:pStyle w:val="Heading4"/>
       </w:pPr>
       <w:r>
+        <w:lastRenderedPageBreak/>
         <w:t>Sub Requirement 1.2.1</w:t>
       </w:r>
     </w:p>
     <w:p>
       <w:r>
-        <w:t>Flyer Design P</w:t>
+        <w:t xml:space="preserve">Flyer </w:t>
+      </w:r>
+      <w:r>
+        <w:t xml:space="preserve">Creator </w:t>
+      </w:r>
+      <w:r>
+        <w:t>P</w:t>
       </w:r>
       <w:r>
         <w:t xml:space="preserve">age should </w:t>
       </w:r>
       <w:r>
-        <w:t xml:space="preserve">send data to the </w:t>
-      </w:r>
-      <w:r>
-        <w:t>aspx</w:t>
-      </w:r>
-      <w:r>
-        <w:t xml:space="preserve"> page when all user fields are selected and validated.</w:t>
-      </w:r>
-      <w:bookmarkStart w:id="0" w:name="_GoBack"/>
-      <w:bookmarkEnd w:id="0"/>
+        <w:t xml:space="preserve">send data to </w:t>
+      </w:r>
+      <w:r>
+        <w:t>a user-</w:t>
+      </w:r>
+      <w:r>
+        <w:t>selected flyer template</w:t>
+      </w:r>
+      <w:r>
+        <w:t xml:space="preserve"> page </w:t>
+      </w:r>
     </w:p>
     <w:p>
       <w:pPr>
@@ -697,7 +970,41 @@
     </w:p>
     <w:p>
       <w:r>
-        <w:t>Flyer Design Page should allow the user to select from and preview templates used to create flyer</w:t>
+        <w:t xml:space="preserve">Flyer </w:t>
+      </w:r>
+      <w:r>
+        <w:t xml:space="preserve">Creator </w:t>
+      </w:r>
+      <w:r>
+        <w:t xml:space="preserve">Page should allow the user to preview </w:t>
+      </w:r>
+      <w:r>
+        <w:t xml:space="preserve">existing flyer </w:t>
+      </w:r>
+      <w:r>
+        <w:t xml:space="preserve">templates </w:t>
+      </w:r>
+      <w:r>
+        <w:t xml:space="preserve">before creating a </w:t>
+      </w:r>
+      <w:r>
+        <w:t>flyer</w:t>
+      </w:r>
+    </w:p>
+    <w:p>
+      <w:pPr>
+        <w:pStyle w:val="Heading3"/>
+      </w:pPr>
+      <w:r>
+        <w:t>Sub Requirement 1.3</w:t>
+      </w:r>
+    </w:p>
+    <w:p>
+      <w:r>
+        <w:t>All created flyers should auto save when the manager decides to save the flyer or print it, allowing a Dist</w:t>
+      </w:r>
+      <w:r>
+        <w:t>rict Manager to view this flyer</w:t>
       </w:r>
     </w:p>
     <w:p>
@@ -705,52 +1012,611 @@
         <w:pStyle w:val="Heading4"/>
       </w:pPr>
       <w:r>
-        <w:t>Sub Requirement 1.2.3</w:t>
-      </w:r>
-    </w:p>
-    <w:p>
-      <w:r>
-        <w:t xml:space="preserve">Flyer Design Page should auto save on print function, allowing a District Manager to view this flyer </w:t>
-      </w:r>
-      <w:r>
-        <w:t>later</w:t>
+        <w:t>Sub Requirement 1.3.1</w:t>
+      </w:r>
+    </w:p>
+    <w:p>
+      <w:r>
+        <w:t xml:space="preserve">Create a </w:t>
+      </w:r>
+      <w:r>
+        <w:t xml:space="preserve">View Created Flyers Page to allow a </w:t>
+      </w:r>
+      <w:r>
+        <w:t>District</w:t>
+      </w:r>
+      <w:r>
+        <w:t xml:space="preserve"> Manager to select from and view</w:t>
+      </w:r>
+      <w:r>
+        <w:t xml:space="preserve"> created Flyers</w:t>
+      </w:r>
+    </w:p>
+    <w:p>
+      <w:pPr>
+        <w:pStyle w:val="Heading4"/>
+      </w:pPr>
+      <w:r>
+        <w:t>Sub Requirement 1.3.</w:t>
+      </w:r>
+      <w:r>
+        <w:t>2</w:t>
+      </w:r>
+    </w:p>
+    <w:p>
+      <w:r>
+        <w:t>The View Created Flyers Page shall only be accessible by a District Manager</w:t>
+      </w:r>
+    </w:p>
+    <w:p>
+      <w:pPr>
+        <w:pStyle w:val="Heading4"/>
+      </w:pPr>
+      <w:r>
+        <w:t>Sub Requirement 1.3.</w:t>
+      </w:r>
+      <w:r>
+        <w:t>3</w:t>
+      </w:r>
+    </w:p>
+    <w:p>
+      <w:r>
+        <w:t xml:space="preserve">View Created Flyer Page should </w:t>
+      </w:r>
+      <w:r>
+        <w:t xml:space="preserve">inform the </w:t>
+      </w:r>
+      <w:r>
+        <w:t xml:space="preserve">district </w:t>
+      </w:r>
+      <w:r>
+        <w:t>manager of</w:t>
+      </w:r>
+      <w:r>
+        <w:t xml:space="preserve"> which user created the Flyer</w:t>
+      </w:r>
+      <w:r>
+        <w:t xml:space="preserve"> and what date it was created</w:t>
+      </w:r>
+    </w:p>
+    <w:p>
+      <w:pPr>
+        <w:pStyle w:val="Heading3"/>
+      </w:pPr>
+      <w:r>
+        <w:t>Sub Requirement 1.</w:t>
+      </w:r>
+      <w:r>
+        <w:t>4</w:t>
+      </w:r>
+    </w:p>
+    <w:p>
+      <w:r>
+        <w:t>Create a</w:t>
+      </w:r>
+      <w:r>
+        <w:t xml:space="preserve"> generic</w:t>
+      </w:r>
+      <w:r>
+        <w:t xml:space="preserve"> flyer template </w:t>
+      </w:r>
+      <w:r>
+        <w:t xml:space="preserve">page that will take data entered from the Flyer </w:t>
+      </w:r>
+      <w:r>
+        <w:t>Creator</w:t>
+      </w:r>
+      <w:r>
+        <w:t xml:space="preserve"> Page to populate items</w:t>
+      </w:r>
+    </w:p>
+    <w:p>
+      <w:pPr>
+        <w:pStyle w:val="Heading4"/>
+      </w:pPr>
+      <w:r>
+        <w:t>Sub Requirement 1.4.1</w:t>
+      </w:r>
+    </w:p>
+    <w:p>
+      <w:pPr>
+        <w:rPr>
+          <w:rFonts w:cs="Arial"/>
+          <w:bCs/>
+        </w:rPr>
+      </w:pPr>
+      <w:r>
+        <w:rPr>
+          <w:rFonts w:cs="Arial"/>
+          <w:bCs/>
+        </w:rPr>
+        <w:t>Implement a simple print program that can print this complete flyer out to a printer or pdf file for future use.</w:t>
+      </w:r>
+    </w:p>
+    <w:p>
+      <w:pPr>
+        <w:rPr>
+          <w:rFonts w:cs="Arial"/>
+          <w:bCs/>
+        </w:rPr>
+      </w:pPr>
+    </w:p>
+    <w:p>
+      <w:pPr>
+        <w:pStyle w:val="Heading2"/>
+      </w:pPr>
+      <w:r>
+        <w:t>SRS002</w:t>
+      </w:r>
+    </w:p>
+    <w:p>
+      <w:pPr>
+        <w:rPr>
+          <w:rFonts w:cs="Arial"/>
+          <w:bCs/>
+        </w:rPr>
+      </w:pPr>
+      <w:r>
+        <w:rPr>
+          <w:rFonts w:cs="Arial"/>
+          <w:bCs/>
+        </w:rPr>
+        <w:t xml:space="preserve">The Food Giant Flyer </w:t>
+      </w:r>
+      <w:r>
+        <w:rPr>
+          <w:rFonts w:cs="Arial"/>
+          <w:bCs/>
+        </w:rPr>
+        <w:t xml:space="preserve">Generator </w:t>
+      </w:r>
+      <w:r>
+        <w:rPr>
+          <w:rFonts w:cs="Arial"/>
+          <w:bCs/>
+        </w:rPr>
+        <w:t>program shall use a SQL database</w:t>
+      </w:r>
+    </w:p>
+    <w:p>
+      <w:pPr>
+        <w:pStyle w:val="Heading3"/>
+      </w:pPr>
+      <w:r>
+        <w:t>Sub Requirement 2.1</w:t>
+      </w:r>
+    </w:p>
+    <w:p>
+      <w:r>
+        <w:rPr>
+          <w:rFonts w:cs="Arial"/>
+          <w:bCs/>
+        </w:rPr>
+        <w:t xml:space="preserve">The database </w:t>
+      </w:r>
+      <w:r>
+        <w:rPr>
+          <w:rFonts w:cs="Arial"/>
+          <w:bCs/>
+        </w:rPr>
+        <w:t>must</w:t>
+      </w:r>
+      <w:r>
+        <w:rPr>
+          <w:rFonts w:cs="Arial"/>
+          <w:bCs/>
+        </w:rPr>
+        <w:t xml:space="preserve"> contain categorized</w:t>
+      </w:r>
+      <w:r>
+        <w:rPr>
+          <w:rFonts w:cs="Arial"/>
+          <w:bCs/>
+        </w:rPr>
+        <w:t xml:space="preserve"> Food Giant Inventory</w:t>
+      </w:r>
+      <w:r>
+        <w:rPr>
+          <w:rFonts w:cs="Arial"/>
+          <w:bCs/>
+        </w:rPr>
+        <w:t xml:space="preserve"> items</w:t>
+      </w:r>
+      <w:r>
+        <w:rPr>
+          <w:rFonts w:cs="Arial"/>
+          <w:bCs/>
+        </w:rPr>
+        <w:t xml:space="preserve"> containing a category, price and image name field</w:t>
+      </w:r>
+      <w:r>
+        <w:rPr>
+          <w:rFonts w:cs="Arial"/>
+          <w:bCs/>
+        </w:rPr>
+        <w:t xml:space="preserve"> with</w:t>
+      </w:r>
+      <w:r>
+        <w:rPr>
+          <w:rFonts w:cs="Arial"/>
+          <w:bCs/>
+        </w:rPr>
+        <w:t xml:space="preserve"> </w:t>
+      </w:r>
+      <w:r>
+        <w:rPr>
+          <w:rFonts w:cs="Arial"/>
+          <w:bCs/>
+        </w:rPr>
+        <w:t xml:space="preserve">up to </w:t>
+      </w:r>
+      <w:r>
+        <w:rPr>
+          <w:rFonts w:cs="Arial"/>
+          <w:bCs/>
+        </w:rPr>
+        <w:t>1-3</w:t>
+      </w:r>
+      <w:r>
+        <w:rPr>
+          <w:rFonts w:cs="Arial"/>
+          <w:bCs/>
+        </w:rPr>
+        <w:t xml:space="preserve"> associated</w:t>
+      </w:r>
+      <w:r>
+        <w:rPr>
+          <w:rFonts w:cs="Arial"/>
+          <w:bCs/>
+        </w:rPr>
+        <w:t xml:space="preserve"> image</w:t>
+      </w:r>
+      <w:r>
+        <w:rPr>
+          <w:rFonts w:cs="Arial"/>
+          <w:bCs/>
+        </w:rPr>
+        <w:t xml:space="preserve"> name(s)</w:t>
+      </w:r>
+    </w:p>
+    <w:p>
+      <w:pPr>
+        <w:pStyle w:val="Heading3"/>
+      </w:pPr>
+      <w:r>
+        <w:t>Sub Requirement 2.2</w:t>
+      </w:r>
+    </w:p>
+    <w:p>
+      <w:r>
+        <w:t>Database should keep list of saved Flyer pages and store data by user</w:t>
+      </w:r>
+      <w:r>
+        <w:t xml:space="preserve"> id</w:t>
+      </w:r>
+      <w:r>
+        <w:t>.  Links with Item 1.3.2.</w:t>
+      </w:r>
+    </w:p>
+    <w:p>
+      <w:pPr>
+        <w:pStyle w:val="Heading3"/>
+      </w:pPr>
+      <w:r>
+        <w:t>Sub Requirement 2.3</w:t>
+      </w:r>
+    </w:p>
+    <w:p>
+      <w:r>
+        <w:t>Database</w:t>
+      </w:r>
+      <w:r>
+        <w:t xml:space="preserve"> Interface class shall be created</w:t>
+      </w:r>
+      <w:r>
+        <w:t xml:space="preserve"> in order for all C# classes to send </w:t>
+      </w:r>
+      <w:r>
+        <w:t>quer</w:t>
+      </w:r>
+      <w:r>
+        <w:t>ies to</w:t>
+      </w:r>
+      <w:r>
+        <w:t xml:space="preserve"> the database.  This class shall be the only way for these classes to communicate to the database</w:t>
+      </w:r>
+    </w:p>
+    <w:p>
+      <w:pPr>
+        <w:pStyle w:val="Heading3"/>
+      </w:pPr>
+      <w:r>
+        <w:t>Sub Requirement 2.</w:t>
+      </w:r>
+      <w:r>
+        <w:t>4</w:t>
+      </w:r>
+    </w:p>
+    <w:p>
+      <w:pPr>
+        <w:rPr>
+          <w:rFonts w:cs="Arial"/>
+          <w:bCs/>
+        </w:rPr>
+      </w:pPr>
+      <w:r>
+        <w:rPr>
+          <w:rFonts w:cs="Arial"/>
+          <w:bCs/>
+        </w:rPr>
+        <w:t>Implement the functionality for a division manager</w:t>
+      </w:r>
+      <w:r>
+        <w:rPr>
+          <w:rFonts w:cs="Arial"/>
+          <w:bCs/>
+        </w:rPr>
+        <w:t xml:space="preserve"> or division manager’s </w:t>
+      </w:r>
+      <w:r>
+        <w:rPr>
+          <w:rFonts w:cs="Arial"/>
+          <w:bCs/>
+        </w:rPr>
+        <w:t>assistant</w:t>
+      </w:r>
+      <w:r>
+        <w:rPr>
+          <w:rFonts w:cs="Arial"/>
+          <w:bCs/>
+        </w:rPr>
+        <w:t xml:space="preserve"> to </w:t>
+      </w:r>
+      <w:r>
+        <w:rPr>
+          <w:rFonts w:cs="Arial"/>
+          <w:bCs/>
+        </w:rPr>
+        <w:t>add more items to the database</w:t>
+      </w:r>
+    </w:p>
+    <w:p>
+      <w:pPr>
+        <w:pStyle w:val="Heading4"/>
+      </w:pPr>
+      <w:r>
+        <w:lastRenderedPageBreak/>
+        <w:t>Sub Requirement 2.4.1</w:t>
+      </w:r>
+    </w:p>
+    <w:p>
+      <w:r>
+        <w:t xml:space="preserve">Create a </w:t>
+      </w:r>
+      <w:r>
+        <w:t xml:space="preserve">user-driven Database Maintainer class </w:t>
+      </w:r>
+      <w:r>
+        <w:t>that will simplify the process for a manager to add in</w:t>
+      </w:r>
+      <w:r>
+        <w:t xml:space="preserve"> new Food Giant Inventory items</w:t>
+      </w:r>
+    </w:p>
+    <w:p>
+      <w:pPr>
+        <w:pStyle w:val="Heading4"/>
+      </w:pPr>
+      <w:r>
+        <w:t>Sub Requirement 2.4.2</w:t>
+      </w:r>
+    </w:p>
+    <w:p>
+      <w:r>
+        <w:t>The Database Maintainer class shall only be acces</w:t>
+      </w:r>
+      <w:r>
+        <w:t>sible by a District manager or D</w:t>
+      </w:r>
+      <w:r>
+        <w:t>istrict manager assistant.</w:t>
+      </w:r>
+    </w:p>
+    <w:p>
+      <w:pPr>
+        <w:pStyle w:val="Heading4"/>
+      </w:pPr>
+      <w:r>
+        <w:t>Optional Requirement</w:t>
+      </w:r>
+    </w:p>
+    <w:p>
+      <w:r>
+        <w:rPr>
+          <w:rFonts w:cs="Arial"/>
+          <w:bCs/>
+        </w:rPr>
+        <w:t>Create a search program that could allow store managers to search the database for certain items instead of scrolling through the entire large list of items.  (Database search should already exist so this may just be a small section in the user guide)</w:t>
       </w:r>
     </w:p>
     <w:p/>
+    <w:p>
+      <w:pPr>
+        <w:pStyle w:val="Heading2"/>
+      </w:pPr>
+      <w:r>
+        <w:t>SRS00</w:t>
+      </w:r>
+      <w:r>
+        <w:t>3</w:t>
+      </w:r>
+    </w:p>
+    <w:p>
+      <w:pPr>
+        <w:rPr>
+          <w:rFonts w:cs="Arial"/>
+          <w:bCs/>
+        </w:rPr>
+      </w:pPr>
+      <w:r>
+        <w:rPr>
+          <w:rFonts w:cs="Arial"/>
+          <w:bCs/>
+        </w:rPr>
+        <w:t xml:space="preserve">The Food Giant Flyer Generator program shall be </w:t>
+      </w:r>
+      <w:r>
+        <w:rPr>
+          <w:rFonts w:cs="Arial"/>
+          <w:bCs/>
+        </w:rPr>
+        <w:t>Deploy</w:t>
+      </w:r>
+      <w:r>
+        <w:rPr>
+          <w:rFonts w:cs="Arial"/>
+          <w:bCs/>
+        </w:rPr>
+        <w:t xml:space="preserve">ed </w:t>
+      </w:r>
+      <w:r>
+        <w:rPr>
+          <w:rFonts w:cs="Arial"/>
+          <w:bCs/>
+        </w:rPr>
+        <w:t xml:space="preserve">to a server </w:t>
+      </w:r>
+      <w:r>
+        <w:rPr>
+          <w:rFonts w:cs="Arial"/>
+          <w:bCs/>
+        </w:rPr>
+        <w:t>where</w:t>
+      </w:r>
+      <w:r>
+        <w:rPr>
+          <w:rFonts w:cs="Arial"/>
+          <w:bCs/>
+        </w:rPr>
+        <w:t xml:space="preserve"> the store managers, division managers and</w:t>
+      </w:r>
+      <w:r>
+        <w:rPr>
+          <w:rFonts w:cs="Arial"/>
+          <w:bCs/>
+        </w:rPr>
+        <w:t xml:space="preserve"> division manager’s assistants can run all previously mentioned functionality in the Food Giant Flyer Generator program</w:t>
+      </w:r>
+    </w:p>
+    <w:p>
+      <w:pPr>
+        <w:pStyle w:val="Heading3"/>
+      </w:pPr>
+      <w:r>
+        <w:t xml:space="preserve">Sub Requirement </w:t>
+      </w:r>
+      <w:r>
+        <w:t>3</w:t>
+      </w:r>
+      <w:r>
+        <w:t>.1</w:t>
+      </w:r>
+    </w:p>
+    <w:p>
+      <w:r>
+        <w:t xml:space="preserve">Create a Server-side logic section that validates data </w:t>
+      </w:r>
+      <w:r>
+        <w:t>sent from the client to t</w:t>
+      </w:r>
+      <w:r>
+        <w:t>he server.  All communication from the client must be validated before an</w:t>
+      </w:r>
+      <w:r>
+        <w:t>y action is done in the program</w:t>
+      </w:r>
+    </w:p>
+    <w:p>
+      <w:pPr>
+        <w:pStyle w:val="Heading3"/>
+      </w:pPr>
+      <w:r>
+        <w:t xml:space="preserve">Sub Requirement </w:t>
+      </w:r>
+      <w:r>
+        <w:t>3</w:t>
+      </w:r>
+      <w:r>
+        <w:t>.2</w:t>
+      </w:r>
+    </w:p>
+    <w:p>
+      <w:r>
+        <w:t>Verify program is accessible from any computer and handles invalid login information gracefully</w:t>
+      </w:r>
+    </w:p>
+    <w:p>
+      <w:pPr>
+        <w:pStyle w:val="Heading3"/>
+      </w:pPr>
+      <w:r>
+        <w:t>Sub Requirement 3.3</w:t>
+      </w:r>
+    </w:p>
+    <w:p>
+      <w:r>
+        <w:t>Create a list of mandatory client machine requirements required to connect to the server hosting the Foo</w:t>
+      </w:r>
+      <w:r>
+        <w:t>d Giant Flyer Generator program</w:t>
+      </w:r>
+    </w:p>
     <w:p/>
     <w:p>
       <w:pPr>
+        <w:pStyle w:val="Heading2"/>
+      </w:pPr>
+      <w:r>
+        <w:t>SRS00</w:t>
+      </w:r>
+      <w:r>
+        <w:t>4</w:t>
+      </w:r>
+    </w:p>
+    <w:p>
+      <w:r>
+        <w:t xml:space="preserve">Create a </w:t>
+      </w:r>
+      <w:r>
+        <w:t>User Guide</w:t>
+      </w:r>
+      <w:r>
+        <w:t xml:space="preserve"> for the Food Giant Flyer program</w:t>
+      </w:r>
+    </w:p>
+    <w:p>
+      <w:pPr>
         <w:pStyle w:val="Heading3"/>
       </w:pPr>
       <w:r>
-        <w:t>Sub Requirement 1.3</w:t>
-      </w:r>
-    </w:p>
-    <w:p>
-      <w:r>
-        <w:t xml:space="preserve">Create a </w:t>
-      </w:r>
-      <w:r>
-        <w:t xml:space="preserve">View Created Flyers Page to allow a </w:t>
-      </w:r>
-      <w:r>
-        <w:t>District</w:t>
-      </w:r>
-      <w:r>
-        <w:t xml:space="preserve"> Manager to see created Flyers</w:t>
-      </w:r>
-    </w:p>
-    <w:p>
-      <w:pPr>
-        <w:pStyle w:val="Heading4"/>
-      </w:pPr>
-      <w:r>
-        <w:t>Sub Requirement 1.3.1</w:t>
-      </w:r>
-    </w:p>
-    <w:p>
-      <w:r>
-        <w:t>View Created Flyer Page should date viewed flyers and say which user created the Flyer</w:t>
+        <w:t xml:space="preserve">Sub Requirement </w:t>
+      </w:r>
+      <w:r>
+        <w:t>4</w:t>
+      </w:r>
+      <w:r>
+        <w:t>.1</w:t>
+      </w:r>
+    </w:p>
+    <w:p>
+      <w:r>
+        <w:t xml:space="preserve">User Guide must explain how to </w:t>
+      </w:r>
+      <w:r>
+        <w:t xml:space="preserve">maintain and </w:t>
+      </w:r>
+      <w:r>
+        <w:t>add items to database</w:t>
       </w:r>
     </w:p>
     <w:p>
@@ -758,107 +1624,18 @@
         <w:pStyle w:val="Heading3"/>
       </w:pPr>
       <w:r>
-        <w:t>Sub Requirement 1.</w:t>
+        <w:t xml:space="preserve">Sub Requirement </w:t>
       </w:r>
       <w:r>
         <w:t>4</w:t>
       </w:r>
-    </w:p>
-    <w:p>
-      <w:r>
-        <w:t>Create a</w:t>
-      </w:r>
-      <w:r>
-        <w:t>n</w:t>
-      </w:r>
-      <w:r>
-        <w:t xml:space="preserve"> </w:t>
-      </w:r>
-      <w:r>
-        <w:t>aspx page that will take data entered from the Flyer Design Page to populate items</w:t>
-      </w:r>
-    </w:p>
-    <w:p>
-      <w:pPr>
-        <w:pStyle w:val="Heading4"/>
-      </w:pPr>
-      <w:r>
-        <w:t>Sub Requirement 1.4.1</w:t>
-      </w:r>
-    </w:p>
-    <w:p>
-      <w:r>
-        <w:t xml:space="preserve">Create multiple aspx </w:t>
-      </w:r>
-      <w:r>
-        <w:t xml:space="preserve">pages </w:t>
-      </w:r>
-      <w:r>
-        <w:t>to support templates from item 1.2.1</w:t>
-      </w:r>
-      <w:r>
-        <w:t>.</w:t>
-      </w:r>
-    </w:p>
-    <w:p>
-      <w:pPr>
-        <w:pStyle w:val="Heading4"/>
-      </w:pPr>
-      <w:r>
-        <w:t>Sub Requirement 1.4.2</w:t>
-      </w:r>
-    </w:p>
-    <w:p>
-      <w:pPr>
-        <w:rPr>
-          <w:rFonts w:cs="Arial"/>
-          <w:bCs/>
-        </w:rPr>
-      </w:pPr>
-      <w:r>
-        <w:rPr>
-          <w:rFonts w:cs="Arial"/>
-          <w:bCs/>
-        </w:rPr>
-        <w:t>Implement a simple print program that can print this complete flyer out to a printer or pdf file for future use.</w:t>
-      </w:r>
-    </w:p>
-    <w:p>
-      <w:pPr>
-        <w:rPr>
-          <w:rFonts w:cs="Arial"/>
-          <w:bCs/>
-        </w:rPr>
-      </w:pPr>
-    </w:p>
-    <w:p>
-      <w:pPr>
-        <w:pStyle w:val="Heading2"/>
-      </w:pPr>
-      <w:r>
-        <w:t>SRS002</w:t>
-      </w:r>
-    </w:p>
-    <w:p>
-      <w:pPr>
-        <w:rPr>
-          <w:rFonts w:cs="Arial"/>
-          <w:bCs/>
-        </w:rPr>
-      </w:pPr>
-      <w:r>
-        <w:rPr>
-          <w:rFonts w:cs="Arial"/>
-          <w:bCs/>
-        </w:rPr>
-        <w:t>Create a SQL database used to store Food Giant data</w:t>
-      </w:r>
-      <w:r>
-        <w:rPr>
-          <w:rFonts w:cs="Arial"/>
-          <w:bCs/>
-        </w:rPr>
-        <w:t>.</w:t>
+      <w:r>
+        <w:t>.2</w:t>
+      </w:r>
+    </w:p>
+    <w:p>
+      <w:r>
+        <w:t>User Guide must explain how to create a flyer</w:t>
       </w:r>
     </w:p>
     <w:p>
@@ -866,65 +1643,18 @@
         <w:pStyle w:val="Heading3"/>
       </w:pPr>
       <w:r>
-        <w:t>Sub Requirement 2.1</w:t>
-      </w:r>
-    </w:p>
-    <w:p>
-      <w:r>
-        <w:rPr>
-          <w:rFonts w:cs="Arial"/>
-          <w:bCs/>
-        </w:rPr>
-        <w:t xml:space="preserve">The database </w:t>
-      </w:r>
-      <w:r>
-        <w:rPr>
-          <w:rFonts w:cs="Arial"/>
-          <w:bCs/>
-        </w:rPr>
-        <w:t>must</w:t>
-      </w:r>
-      <w:r>
-        <w:rPr>
-          <w:rFonts w:cs="Arial"/>
-          <w:bCs/>
-        </w:rPr>
-        <w:t xml:space="preserve"> contain categorized items with</w:t>
-      </w:r>
-      <w:r>
-        <w:rPr>
-          <w:rFonts w:cs="Arial"/>
-          <w:bCs/>
-        </w:rPr>
-        <w:t xml:space="preserve"> anywhere from 1-3</w:t>
-      </w:r>
-      <w:r>
-        <w:rPr>
-          <w:rFonts w:cs="Arial"/>
-          <w:bCs/>
-        </w:rPr>
-        <w:t xml:space="preserve"> associated</w:t>
-      </w:r>
-      <w:r>
-        <w:rPr>
-          <w:rFonts w:cs="Arial"/>
-          <w:bCs/>
-        </w:rPr>
-        <w:t xml:space="preserve"> image</w:t>
-      </w:r>
-      <w:r>
-        <w:rPr>
-          <w:rFonts w:cs="Arial"/>
-          <w:bCs/>
-        </w:rPr>
-        <w:t xml:space="preserve"> name(s)</w:t>
-      </w:r>
-      <w:r>
-        <w:rPr>
-          <w:rFonts w:cs="Arial"/>
-          <w:bCs/>
-        </w:rPr>
-        <w:t>.</w:t>
+        <w:t xml:space="preserve">Sub Requirement </w:t>
+      </w:r>
+      <w:r>
+        <w:t>4</w:t>
+      </w:r>
+      <w:r>
+        <w:t>.3</w:t>
+      </w:r>
+    </w:p>
+    <w:p>
+      <w:r>
+        <w:t>User Guide must explain how to add new templates</w:t>
       </w:r>
     </w:p>
     <w:p>
@@ -932,12 +1662,18 @@
         <w:pStyle w:val="Heading3"/>
       </w:pPr>
       <w:r>
-        <w:t>Sub Requirement 2.2</w:t>
-      </w:r>
-    </w:p>
-    <w:p>
-      <w:r>
-        <w:t>Database should keep list of saved Flyer pages and store data by user.  Links with Item 1.3.2.</w:t>
+        <w:t xml:space="preserve">Sub Requirement </w:t>
+      </w:r>
+      <w:r>
+        <w:t>4</w:t>
+      </w:r>
+      <w:r>
+        <w:t>.4</w:t>
+      </w:r>
+    </w:p>
+    <w:p>
+      <w:r>
+        <w:t>User Guide must explain how to maintain source code</w:t>
       </w:r>
     </w:p>
     <w:p>
@@ -945,281 +1681,7 @@
         <w:pStyle w:val="Heading3"/>
       </w:pPr>
       <w:r>
-        <w:t>Sub Requirement 2.3</w:t>
-      </w:r>
-    </w:p>
-    <w:p>
-      <w:r>
-        <w:t>Database must link with Flyer Design Page</w:t>
-      </w:r>
-    </w:p>
-    <w:p>
-      <w:pPr>
-        <w:pStyle w:val="Heading3"/>
-      </w:pPr>
-      <w:r>
-        <w:t>Sub Requirement 2.</w:t>
-      </w:r>
-      <w:r>
-        <w:t>4</w:t>
-      </w:r>
-    </w:p>
-    <w:p>
-      <w:pPr>
-        <w:rPr>
-          <w:rFonts w:cs="Arial"/>
-          <w:bCs/>
-        </w:rPr>
-      </w:pPr>
-      <w:r>
-        <w:rPr>
-          <w:rFonts w:cs="Arial"/>
-          <w:bCs/>
-        </w:rPr>
-        <w:t>Implement the functionality for a division manager</w:t>
-      </w:r>
-      <w:r>
-        <w:rPr>
-          <w:rFonts w:cs="Arial"/>
-          <w:bCs/>
-        </w:rPr>
-        <w:t xml:space="preserve"> or division manager’s </w:t>
-      </w:r>
-      <w:r>
-        <w:rPr>
-          <w:rFonts w:cs="Arial"/>
-          <w:bCs/>
-        </w:rPr>
-        <w:t>assistant</w:t>
-      </w:r>
-      <w:r>
-        <w:rPr>
-          <w:rFonts w:cs="Arial"/>
-          <w:bCs/>
-        </w:rPr>
-        <w:t xml:space="preserve"> to add more items to the database. </w:t>
-      </w:r>
-    </w:p>
-    <w:p>
-      <w:pPr>
-        <w:pStyle w:val="Heading4"/>
-      </w:pPr>
-      <w:r>
-        <w:t>Option</w:t>
-      </w:r>
-      <w:r>
-        <w:t>al</w:t>
-      </w:r>
-      <w:r>
-        <w:t xml:space="preserve"> Requirement</w:t>
-      </w:r>
-    </w:p>
-    <w:p>
-      <w:r>
-        <w:rPr>
-          <w:rFonts w:cs="Arial"/>
-          <w:bCs/>
-        </w:rPr>
-        <w:t>Create a search program that could allow store managers to search the database for certain items instead of scrolling through t</w:t>
-      </w:r>
-      <w:r>
-        <w:rPr>
-          <w:rFonts w:cs="Arial"/>
-          <w:bCs/>
-        </w:rPr>
-        <w:t>he entire large list of items.</w:t>
-      </w:r>
-      <w:r>
-        <w:rPr>
-          <w:rFonts w:cs="Arial"/>
-          <w:bCs/>
-        </w:rPr>
-        <w:t xml:space="preserve">  (Database search should already exist so this may just be a </w:t>
-      </w:r>
-      <w:r>
-        <w:rPr>
-          <w:rFonts w:cs="Arial"/>
-          <w:bCs/>
-        </w:rPr>
-        <w:t>small section in the user guide)</w:t>
-      </w:r>
-    </w:p>
-    <w:p/>
-    <w:p>
-      <w:pPr>
-        <w:pStyle w:val="Heading2"/>
-      </w:pPr>
-      <w:r>
-        <w:t>SRS00</w:t>
-      </w:r>
-      <w:r>
-        <w:t>3</w:t>
-      </w:r>
-    </w:p>
-    <w:p>
-      <w:pPr>
-        <w:rPr>
-          <w:rFonts w:cs="Arial"/>
-          <w:bCs/>
-        </w:rPr>
-      </w:pPr>
-      <w:r>
-        <w:rPr>
-          <w:rFonts w:cs="Arial"/>
-          <w:bCs/>
-        </w:rPr>
-        <w:t xml:space="preserve">Deploy this program onto a server that the store managers, division managers and division manager’s assistants can log in to in order to print a flyer, add a new product and associated images, or add a new flyer template.  </w:t>
-      </w:r>
-    </w:p>
-    <w:p>
-      <w:pPr>
-        <w:pStyle w:val="Heading3"/>
-      </w:pPr>
-      <w:r>
         <w:lastRenderedPageBreak/>
-        <w:t xml:space="preserve">Sub Requirement </w:t>
-      </w:r>
-      <w:r>
-        <w:t>3</w:t>
-      </w:r>
-      <w:r>
-        <w:t>.1</w:t>
-      </w:r>
-    </w:p>
-    <w:p>
-      <w:r>
-        <w:t>Create a Server-side logic section that validates data entered from the server.  All communication from the client must be validated before any action is done in the program.</w:t>
-      </w:r>
-    </w:p>
-    <w:p>
-      <w:pPr>
-        <w:pStyle w:val="Heading3"/>
-      </w:pPr>
-      <w:r>
-        <w:t xml:space="preserve">Sub Requirement </w:t>
-      </w:r>
-      <w:r>
-        <w:t>3</w:t>
-      </w:r>
-      <w:r>
-        <w:t>.2</w:t>
-      </w:r>
-    </w:p>
-    <w:p>
-      <w:r>
-        <w:t>Verify program is accessible from any computer and handles invalid login information gracefully</w:t>
-      </w:r>
-    </w:p>
-    <w:p/>
-    <w:p>
-      <w:pPr>
-        <w:pStyle w:val="Heading2"/>
-      </w:pPr>
-      <w:r>
-        <w:t>SRS00</w:t>
-      </w:r>
-      <w:r>
-        <w:t>4</w:t>
-      </w:r>
-    </w:p>
-    <w:p>
-      <w:r>
-        <w:t xml:space="preserve">Create a </w:t>
-      </w:r>
-      <w:r>
-        <w:t>User Guide</w:t>
-      </w:r>
-      <w:r>
-        <w:t xml:space="preserve"> for the Food Giant Flyer program</w:t>
-      </w:r>
-    </w:p>
-    <w:p>
-      <w:pPr>
-        <w:pStyle w:val="Heading3"/>
-      </w:pPr>
-      <w:r>
-        <w:t xml:space="preserve">Sub Requirement </w:t>
-      </w:r>
-      <w:r>
-        <w:t>4</w:t>
-      </w:r>
-      <w:r>
-        <w:t>.1</w:t>
-      </w:r>
-    </w:p>
-    <w:p>
-      <w:r>
-        <w:t xml:space="preserve">User Guide must explain how to </w:t>
-      </w:r>
-      <w:r>
-        <w:t xml:space="preserve">maintain and </w:t>
-      </w:r>
-      <w:r>
-        <w:t>add items to database</w:t>
-      </w:r>
-    </w:p>
-    <w:p>
-      <w:pPr>
-        <w:pStyle w:val="Heading3"/>
-      </w:pPr>
-      <w:r>
-        <w:t xml:space="preserve">Sub Requirement </w:t>
-      </w:r>
-      <w:r>
-        <w:t>4</w:t>
-      </w:r>
-      <w:r>
-        <w:t>.2</w:t>
-      </w:r>
-    </w:p>
-    <w:p>
-      <w:r>
-        <w:t>User Guide must explain how to create a flyer</w:t>
-      </w:r>
-    </w:p>
-    <w:p>
-      <w:pPr>
-        <w:pStyle w:val="Heading3"/>
-      </w:pPr>
-      <w:r>
-        <w:t xml:space="preserve">Sub Requirement </w:t>
-      </w:r>
-      <w:r>
-        <w:t>4</w:t>
-      </w:r>
-      <w:r>
-        <w:t>.3</w:t>
-      </w:r>
-    </w:p>
-    <w:p>
-      <w:r>
-        <w:t>User Guide must explain how to add new templates</w:t>
-      </w:r>
-    </w:p>
-    <w:p>
-      <w:pPr>
-        <w:pStyle w:val="Heading3"/>
-      </w:pPr>
-      <w:r>
-        <w:t xml:space="preserve">Sub Requirement </w:t>
-      </w:r>
-      <w:r>
-        <w:t>4</w:t>
-      </w:r>
-      <w:r>
-        <w:t>.4</w:t>
-      </w:r>
-    </w:p>
-    <w:p>
-      <w:r>
-        <w:t>User Guide must explain how to maintain source code</w:t>
-      </w:r>
-    </w:p>
-    <w:p>
-      <w:pPr>
-        <w:pStyle w:val="Heading3"/>
-      </w:pPr>
-      <w:r>
         <w:t xml:space="preserve">Sub Requirement </w:t>
       </w:r>
       <w:r>
@@ -1537,7 +1999,10 @@
         </w:tc>
       </w:tr>
     </w:tbl>
-    <w:p/>
+    <w:p>
+      <w:bookmarkStart w:id="1" w:name="_GoBack"/>
+      <w:bookmarkEnd w:id="1"/>
+    </w:p>
     <w:sectPr>
       <w:headerReference w:type="default" r:id="rId8"/>
       <w:pgSz w:w="12240" w:h="15840"/>
@@ -1550,7 +2015,7 @@
 </file>
 
 <file path=word/endnotes.xml><?xml version="1.0" encoding="utf-8"?>
-<w:endnotes xmlns:wpc="http://schemas.microsoft.com/office/word/2010/wordprocessingCanvas" xmlns:cx="http://schemas.microsoft.com/office/drawing/2014/chartex" xmlns:cx1="http://schemas.microsoft.com/office/drawing/2015/9/8/chartex" xmlns:cx2="http://schemas.microsoft.com/office/drawing/2015/10/21/chartex" xmlns:cx3="http://schemas.microsoft.com/office/drawing/2016/5/9/chartex" xmlns:cx4="http://schemas.microsoft.com/office/drawing/2016/5/10/chartex" xmlns:cx5="http://schemas.microsoft.com/office/drawing/2016/5/11/chartex" xmlns:mc="http://schemas.openxmlformats.org/markup-compatibility/2006" xmlns:o="urn:schemas-microsoft-com:office:office" xmlns:r="http://schemas.openxmlformats.org/officeDocument/2006/relationships" xmlns:m="http://schemas.openxmlformats.org/officeDocument/2006/math" xmlns:v="urn:schemas-microsoft-com:vml" xmlns:wp14="http://schemas.microsoft.com/office/word/2010/wordprocessingDrawing" xmlns:wp="http://schemas.openxmlformats.org/drawingml/2006/wordprocessingDrawing" xmlns:w10="urn:schemas-microsoft-com:office:word" xmlns:w="http://schemas.openxmlformats.org/wordprocessingml/2006/main" xmlns:w14="http://schemas.microsoft.com/office/word/2010/wordml" xmlns:w15="http://schemas.microsoft.com/office/word/2012/wordml" xmlns:w16se="http://schemas.microsoft.com/office/word/2015/wordml/symex" xmlns:wpg="http://schemas.microsoft.com/office/word/2010/wordprocessingGroup" xmlns:wpi="http://schemas.microsoft.com/office/word/2010/wordprocessingInk" xmlns:wne="http://schemas.microsoft.com/office/word/2006/wordml" xmlns:wps="http://schemas.microsoft.com/office/word/2010/wordprocessingShape" mc:Ignorable="w14 w15 w16se wp14">
+<w:endnotes xmlns:wpc="http://schemas.microsoft.com/office/word/2010/wordprocessingCanvas" xmlns:cx="http://schemas.microsoft.com/office/drawing/2014/chartex" xmlns:cx1="http://schemas.microsoft.com/office/drawing/2015/9/8/chartex" xmlns:cx2="http://schemas.microsoft.com/office/drawing/2015/10/21/chartex" xmlns:cx3="http://schemas.microsoft.com/office/drawing/2016/5/9/chartex" xmlns:cx4="http://schemas.microsoft.com/office/drawing/2016/5/10/chartex" xmlns:cx5="http://schemas.microsoft.com/office/drawing/2016/5/11/chartex" xmlns:cx6="http://schemas.microsoft.com/office/drawing/2016/5/12/chartex" xmlns:cx7="http://schemas.microsoft.com/office/drawing/2016/5/13/chartex" xmlns:cx8="http://schemas.microsoft.com/office/drawing/2016/5/14/chartex" xmlns:mc="http://schemas.openxmlformats.org/markup-compatibility/2006" xmlns:o="urn:schemas-microsoft-com:office:office" xmlns:r="http://schemas.openxmlformats.org/officeDocument/2006/relationships" xmlns:m="http://schemas.openxmlformats.org/officeDocument/2006/math" xmlns:v="urn:schemas-microsoft-com:vml" xmlns:wp14="http://schemas.microsoft.com/office/word/2010/wordprocessingDrawing" xmlns:wp="http://schemas.openxmlformats.org/drawingml/2006/wordprocessingDrawing" xmlns:w10="urn:schemas-microsoft-com:office:word" xmlns:w="http://schemas.openxmlformats.org/wordprocessingml/2006/main" xmlns:w14="http://schemas.microsoft.com/office/word/2010/wordml" xmlns:w15="http://schemas.microsoft.com/office/word/2012/wordml" xmlns:w16se="http://schemas.microsoft.com/office/word/2015/wordml/symex" xmlns:wpg="http://schemas.microsoft.com/office/word/2010/wordprocessingGroup" xmlns:wpi="http://schemas.microsoft.com/office/word/2010/wordprocessingInk" xmlns:wne="http://schemas.microsoft.com/office/word/2006/wordml" xmlns:wps="http://schemas.microsoft.com/office/word/2010/wordprocessingShape" mc:Ignorable="w14 w15 w16se wp14">
   <w:endnote w:type="separator" w:id="-1">
     <w:p>
       <w:pPr>
@@ -1575,7 +2040,7 @@
 </file>
 
 <file path=word/footnotes.xml><?xml version="1.0" encoding="utf-8"?>
-<w:footnotes xmlns:wpc="http://schemas.microsoft.com/office/word/2010/wordprocessingCanvas" xmlns:cx="http://schemas.microsoft.com/office/drawing/2014/chartex" xmlns:cx1="http://schemas.microsoft.com/office/drawing/2015/9/8/chartex" xmlns:cx2="http://schemas.microsoft.com/office/drawing/2015/10/21/chartex" xmlns:cx3="http://schemas.microsoft.com/office/drawing/2016/5/9/chartex" xmlns:cx4="http://schemas.microsoft.com/office/drawing/2016/5/10/chartex" xmlns:cx5="http://schemas.microsoft.com/office/drawing/2016/5/11/chartex" xmlns:mc="http://schemas.openxmlformats.org/markup-compatibility/2006" xmlns:o="urn:schemas-microsoft-com:office:office" xmlns:r="http://schemas.openxmlformats.org/officeDocument/2006/relationships" xmlns:m="http://schemas.openxmlformats.org/officeDocument/2006/math" xmlns:v="urn:schemas-microsoft-com:vml" xmlns:wp14="http://schemas.microsoft.com/office/word/2010/wordprocessingDrawing" xmlns:wp="http://schemas.openxmlformats.org/drawingml/2006/wordprocessingDrawing" xmlns:w10="urn:schemas-microsoft-com:office:word" xmlns:w="http://schemas.openxmlformats.org/wordprocessingml/2006/main" xmlns:w14="http://schemas.microsoft.com/office/word/2010/wordml" xmlns:w15="http://schemas.microsoft.com/office/word/2012/wordml" xmlns:w16se="http://schemas.microsoft.com/office/word/2015/wordml/symex" xmlns:wpg="http://schemas.microsoft.com/office/word/2010/wordprocessingGroup" xmlns:wpi="http://schemas.microsoft.com/office/word/2010/wordprocessingInk" xmlns:wne="http://schemas.microsoft.com/office/word/2006/wordml" xmlns:wps="http://schemas.microsoft.com/office/word/2010/wordprocessingShape" mc:Ignorable="w14 w15 w16se wp14">
+<w:footnotes xmlns:wpc="http://schemas.microsoft.com/office/word/2010/wordprocessingCanvas" xmlns:cx="http://schemas.microsoft.com/office/drawing/2014/chartex" xmlns:cx1="http://schemas.microsoft.com/office/drawing/2015/9/8/chartex" xmlns:cx2="http://schemas.microsoft.com/office/drawing/2015/10/21/chartex" xmlns:cx3="http://schemas.microsoft.com/office/drawing/2016/5/9/chartex" xmlns:cx4="http://schemas.microsoft.com/office/drawing/2016/5/10/chartex" xmlns:cx5="http://schemas.microsoft.com/office/drawing/2016/5/11/chartex" xmlns:cx6="http://schemas.microsoft.com/office/drawing/2016/5/12/chartex" xmlns:cx7="http://schemas.microsoft.com/office/drawing/2016/5/13/chartex" xmlns:cx8="http://schemas.microsoft.com/office/drawing/2016/5/14/chartex" xmlns:mc="http://schemas.openxmlformats.org/markup-compatibility/2006" xmlns:o="urn:schemas-microsoft-com:office:office" xmlns:r="http://schemas.openxmlformats.org/officeDocument/2006/relationships" xmlns:m="http://schemas.openxmlformats.org/officeDocument/2006/math" xmlns:v="urn:schemas-microsoft-com:vml" xmlns:wp14="http://schemas.microsoft.com/office/word/2010/wordprocessingDrawing" xmlns:wp="http://schemas.openxmlformats.org/drawingml/2006/wordprocessingDrawing" xmlns:w10="urn:schemas-microsoft-com:office:word" xmlns:w="http://schemas.openxmlformats.org/wordprocessingml/2006/main" xmlns:w14="http://schemas.microsoft.com/office/word/2010/wordml" xmlns:w15="http://schemas.microsoft.com/office/word/2012/wordml" xmlns:w16se="http://schemas.microsoft.com/office/word/2015/wordml/symex" xmlns:wpg="http://schemas.microsoft.com/office/word/2010/wordprocessingGroup" xmlns:wpi="http://schemas.microsoft.com/office/word/2010/wordprocessingInk" xmlns:wne="http://schemas.microsoft.com/office/word/2006/wordml" xmlns:wps="http://schemas.microsoft.com/office/word/2010/wordprocessingShape" mc:Ignorable="w14 w15 w16se wp14">
   <w:footnote w:type="separator" w:id="-1">
     <w:p>
       <w:pPr>
@@ -1600,7 +2065,7 @@
 </file>
 
 <file path=word/header1.xml><?xml version="1.0" encoding="utf-8"?>
-<w:hdr xmlns:wpc="http://schemas.microsoft.com/office/word/2010/wordprocessingCanvas" xmlns:cx="http://schemas.microsoft.com/office/drawing/2014/chartex" xmlns:cx1="http://schemas.microsoft.com/office/drawing/2015/9/8/chartex" xmlns:cx2="http://schemas.microsoft.com/office/drawing/2015/10/21/chartex" xmlns:cx3="http://schemas.microsoft.com/office/drawing/2016/5/9/chartex" xmlns:cx4="http://schemas.microsoft.com/office/drawing/2016/5/10/chartex" xmlns:cx5="http://schemas.microsoft.com/office/drawing/2016/5/11/chartex" xmlns:mc="http://schemas.openxmlformats.org/markup-compatibility/2006" xmlns:o="urn:schemas-microsoft-com:office:office" xmlns:r="http://schemas.openxmlformats.org/officeDocument/2006/relationships" xmlns:m="http://schemas.openxmlformats.org/officeDocument/2006/math" xmlns:v="urn:schemas-microsoft-com:vml" xmlns:wp14="http://schemas.microsoft.com/office/word/2010/wordprocessingDrawing" xmlns:wp="http://schemas.openxmlformats.org/drawingml/2006/wordprocessingDrawing" xmlns:w10="urn:schemas-microsoft-com:office:word" xmlns:w="http://schemas.openxmlformats.org/wordprocessingml/2006/main" xmlns:w14="http://schemas.microsoft.com/office/word/2010/wordml" xmlns:w15="http://schemas.microsoft.com/office/word/2012/wordml" xmlns:w16se="http://schemas.microsoft.com/office/word/2015/wordml/symex" xmlns:wpg="http://schemas.microsoft.com/office/word/2010/wordprocessingGroup" xmlns:wpi="http://schemas.microsoft.com/office/word/2010/wordprocessingInk" xmlns:wne="http://schemas.microsoft.com/office/word/2006/wordml" xmlns:wps="http://schemas.microsoft.com/office/word/2010/wordprocessingShape" mc:Ignorable="w14 w15 w16se wp14">
+<w:hdr xmlns:wpc="http://schemas.microsoft.com/office/word/2010/wordprocessingCanvas" xmlns:cx="http://schemas.microsoft.com/office/drawing/2014/chartex" xmlns:cx1="http://schemas.microsoft.com/office/drawing/2015/9/8/chartex" xmlns:cx2="http://schemas.microsoft.com/office/drawing/2015/10/21/chartex" xmlns:cx3="http://schemas.microsoft.com/office/drawing/2016/5/9/chartex" xmlns:cx4="http://schemas.microsoft.com/office/drawing/2016/5/10/chartex" xmlns:cx5="http://schemas.microsoft.com/office/drawing/2016/5/11/chartex" xmlns:cx6="http://schemas.microsoft.com/office/drawing/2016/5/12/chartex" xmlns:cx7="http://schemas.microsoft.com/office/drawing/2016/5/13/chartex" xmlns:cx8="http://schemas.microsoft.com/office/drawing/2016/5/14/chartex" xmlns:mc="http://schemas.openxmlformats.org/markup-compatibility/2006" xmlns:o="urn:schemas-microsoft-com:office:office" xmlns:r="http://schemas.openxmlformats.org/officeDocument/2006/relationships" xmlns:m="http://schemas.openxmlformats.org/officeDocument/2006/math" xmlns:v="urn:schemas-microsoft-com:vml" xmlns:wp14="http://schemas.microsoft.com/office/word/2010/wordprocessingDrawing" xmlns:wp="http://schemas.openxmlformats.org/drawingml/2006/wordprocessingDrawing" xmlns:w10="urn:schemas-microsoft-com:office:word" xmlns:w="http://schemas.openxmlformats.org/wordprocessingml/2006/main" xmlns:w14="http://schemas.microsoft.com/office/word/2010/wordml" xmlns:w15="http://schemas.microsoft.com/office/word/2012/wordml" xmlns:w16se="http://schemas.microsoft.com/office/word/2015/wordml/symex" xmlns:wpg="http://schemas.microsoft.com/office/word/2010/wordprocessingGroup" xmlns:wpi="http://schemas.microsoft.com/office/word/2010/wordprocessingInk" xmlns:wne="http://schemas.microsoft.com/office/word/2006/wordml" xmlns:wps="http://schemas.microsoft.com/office/word/2010/wordprocessingShape" mc:Ignorable="w14 w15 w16se wp14">
   <w:p>
     <w:pPr>
       <w:pStyle w:val="Header"/>

</xml_diff>